<commit_message>
dokumentacja - week 2
</commit_message>
<xml_diff>
--- a/Projekt_zespolowy.docx
+++ b/Projekt_zespolowy.docx
@@ -85,11 +85,9 @@
             <w:tcW w:w="4531" w:type="dxa"/>
           </w:tcPr>
           <w:p>
-            <w:proofErr w:type="spellStart"/>
             <w:r>
               <w:t>Github</w:t>
             </w:r>
-            <w:proofErr w:type="spellEnd"/>
           </w:p>
         </w:tc>
         <w:tc>
@@ -361,15 +359,7 @@
               <w:ind w:left="0"/>
             </w:pPr>
             <w:r>
-              <w:t xml:space="preserve"> 7.11-14.</w:t>
-            </w:r>
-            <w:proofErr w:type="gramStart"/>
-            <w:r>
-              <w:t>11 ?</w:t>
-            </w:r>
-            <w:proofErr w:type="gramEnd"/>
-            <w:r>
-              <w:t>:</w:t>
+              <w:t xml:space="preserve"> 7.11-14.11 ?:</w:t>
             </w:r>
           </w:p>
           <w:p>
@@ -500,27 +490,9 @@
                 <w:highlight w:val="yellow"/>
               </w:rPr>
             </w:pPr>
-            <w:proofErr w:type="spellStart"/>
-            <w:r>
-              <w:t>Flowchart</w:t>
-            </w:r>
-            <w:proofErr w:type="spellEnd"/>
-            <w:r>
-              <w:t xml:space="preserve"> (działanie aplikacji), </w:t>
-            </w:r>
-            <w:proofErr w:type="spellStart"/>
-            <w:r>
-              <w:t>Use</w:t>
-            </w:r>
-            <w:proofErr w:type="spellEnd"/>
-            <w:r>
-              <w:t xml:space="preserve"> </w:t>
-            </w:r>
-            <w:proofErr w:type="spellStart"/>
-            <w:r>
-              <w:t>Cases</w:t>
-            </w:r>
-            <w:proofErr w:type="spellEnd"/>
+            <w:r>
+              <w:t>Flowchart (działanie aplikacji), Use Cases</w:t>
+            </w:r>
           </w:p>
         </w:tc>
       </w:tr>
@@ -553,6 +525,313 @@
             </w:pPr>
             <w:r>
               <w:t>Praca nad pierwszym komponentem aplikacji (lista sprzętów)</w:t>
+            </w:r>
+          </w:p>
+        </w:tc>
+      </w:tr>
+    </w:tbl>
+    <w:p/>
+    <w:p/>
+    <w:p/>
+    <w:tbl>
+      <w:tblPr>
+        <w:tblStyle w:val="Tabela-Siatka"/>
+        <w:tblW w:w="0" w:type="auto"/>
+        <w:tblInd w:w="720" w:type="dxa"/>
+        <w:tblLook w:val="04A0" w:firstRow="1" w:lastRow="0" w:firstColumn="1" w:lastColumn="0" w:noHBand="0" w:noVBand="1"/>
+      </w:tblPr>
+      <w:tblGrid>
+        <w:gridCol w:w="3103"/>
+        <w:gridCol w:w="5239"/>
+      </w:tblGrid>
+      <w:tr>
+        <w:tc>
+          <w:tcPr>
+            <w:tcW w:w="3103" w:type="dxa"/>
+            <w:shd w:val="clear" w:color="auto" w:fill="A5C9EB" w:themeFill="text2" w:themeFillTint="40"/>
+          </w:tcPr>
+          <w:p>
+            <w:pPr>
+              <w:pStyle w:val="Akapitzlist"/>
+              <w:ind w:left="0"/>
+            </w:pPr>
+            <w:r>
+              <w:lastRenderedPageBreak/>
+              <w:t xml:space="preserve">Co zostało zrobione do dnia </w:t>
+            </w:r>
+            <w:r>
+              <w:t>20</w:t>
+            </w:r>
+            <w:r>
+              <w:t>.11:</w:t>
+            </w:r>
+          </w:p>
+          <w:p>
+            <w:pPr>
+              <w:pStyle w:val="Akapitzlist"/>
+              <w:ind w:left="0"/>
+            </w:pPr>
+            <w:r>
+              <w:t>Osoba:</w:t>
+            </w:r>
+          </w:p>
+        </w:tc>
+        <w:tc>
+          <w:tcPr>
+            <w:tcW w:w="5239" w:type="dxa"/>
+            <w:shd w:val="clear" w:color="auto" w:fill="A5C9EB" w:themeFill="text2" w:themeFillTint="40"/>
+          </w:tcPr>
+          <w:p>
+            <w:pPr>
+              <w:pStyle w:val="Akapitzlist"/>
+              <w:ind w:left="0"/>
+            </w:pPr>
+          </w:p>
+          <w:p>
+            <w:pPr>
+              <w:pStyle w:val="Akapitzlist"/>
+              <w:ind w:left="0"/>
+            </w:pPr>
+            <w:r>
+              <w:t>Zadanie</w:t>
+            </w:r>
+          </w:p>
+        </w:tc>
+      </w:tr>
+      <w:tr>
+        <w:tc>
+          <w:tcPr>
+            <w:tcW w:w="3103" w:type="dxa"/>
+          </w:tcPr>
+          <w:p>
+            <w:pPr>
+              <w:pStyle w:val="Akapitzlist"/>
+              <w:ind w:left="0"/>
+              <w:rPr>
+                <w:highlight w:val="yellow"/>
+              </w:rPr>
+            </w:pPr>
+            <w:r>
+              <w:t>Owocki</w:t>
+            </w:r>
+          </w:p>
+        </w:tc>
+        <w:tc>
+          <w:tcPr>
+            <w:tcW w:w="5239" w:type="dxa"/>
+          </w:tcPr>
+          <w:p>
+            <w:pPr>
+              <w:pStyle w:val="Akapitzlist"/>
+              <w:ind w:left="0"/>
+              <w:rPr>
+                <w:highlight w:val="yellow"/>
+              </w:rPr>
+            </w:pPr>
+            <w:r>
+              <w:t>Use cases z poprzedniego tygodnia</w:t>
+            </w:r>
+            <w:r>
+              <w:t xml:space="preserve"> </w:t>
+            </w:r>
+          </w:p>
+        </w:tc>
+      </w:tr>
+      <w:tr>
+        <w:tc>
+          <w:tcPr>
+            <w:tcW w:w="3103" w:type="dxa"/>
+          </w:tcPr>
+          <w:p>
+            <w:pPr>
+              <w:pStyle w:val="Akapitzlist"/>
+              <w:ind w:left="0"/>
+              <w:rPr>
+                <w:highlight w:val="yellow"/>
+              </w:rPr>
+            </w:pPr>
+            <w:r>
+              <w:t>Kłódkowski</w:t>
+            </w:r>
+          </w:p>
+        </w:tc>
+        <w:tc>
+          <w:tcPr>
+            <w:tcW w:w="5239" w:type="dxa"/>
+          </w:tcPr>
+          <w:p>
+            <w:pPr>
+              <w:pStyle w:val="Akapitzlist"/>
+              <w:ind w:left="0"/>
+              <w:rPr>
+                <w:highlight w:val="yellow"/>
+              </w:rPr>
+            </w:pPr>
+            <w:r>
+              <w:t>Moduł edycji ukończony w 80%</w:t>
+            </w:r>
+            <w:r>
+              <w:t xml:space="preserve"> (branch: code-parts)</w:t>
+            </w:r>
+          </w:p>
+        </w:tc>
+      </w:tr>
+    </w:tbl>
+    <w:p>
+      <w:pPr>
+        <w:pStyle w:val="Akapitzlist"/>
+      </w:pPr>
+    </w:p>
+    <w:tbl>
+      <w:tblPr>
+        <w:tblStyle w:val="Tabela-Siatka"/>
+        <w:tblW w:w="0" w:type="auto"/>
+        <w:tblInd w:w="720" w:type="dxa"/>
+        <w:tblLook w:val="04A0" w:firstRow="1" w:lastRow="0" w:firstColumn="1" w:lastColumn="0" w:noHBand="0" w:noVBand="1"/>
+      </w:tblPr>
+      <w:tblGrid>
+        <w:gridCol w:w="3103"/>
+        <w:gridCol w:w="5239"/>
+      </w:tblGrid>
+      <w:tr>
+        <w:tc>
+          <w:tcPr>
+            <w:tcW w:w="3103" w:type="dxa"/>
+            <w:shd w:val="clear" w:color="auto" w:fill="A5C9EB" w:themeFill="text2" w:themeFillTint="40"/>
+          </w:tcPr>
+          <w:p>
+            <w:pPr>
+              <w:pStyle w:val="Akapitzlist"/>
+              <w:ind w:left="0"/>
+            </w:pPr>
+            <w:r>
+              <w:t>Co jest planowane na tydzień</w:t>
+            </w:r>
+          </w:p>
+          <w:p>
+            <w:pPr>
+              <w:pStyle w:val="Akapitzlist"/>
+              <w:ind w:left="0"/>
+            </w:pPr>
+            <w:r>
+              <w:t xml:space="preserve"> </w:t>
+            </w:r>
+            <w:r>
+              <w:t>1</w:t>
+            </w:r>
+            <w:r>
+              <w:t>7.11-</w:t>
+            </w:r>
+            <w:r>
+              <w:t>23</w:t>
+            </w:r>
+            <w:r>
+              <w:t>.11 ?:</w:t>
+            </w:r>
+          </w:p>
+          <w:p>
+            <w:pPr>
+              <w:pStyle w:val="Akapitzlist"/>
+              <w:ind w:left="0"/>
+            </w:pPr>
+            <w:r>
+              <w:t>Osoba:</w:t>
+            </w:r>
+          </w:p>
+        </w:tc>
+        <w:tc>
+          <w:tcPr>
+            <w:tcW w:w="5239" w:type="dxa"/>
+            <w:shd w:val="clear" w:color="auto" w:fill="A5C9EB" w:themeFill="text2" w:themeFillTint="40"/>
+          </w:tcPr>
+          <w:p>
+            <w:pPr>
+              <w:pStyle w:val="Akapitzlist"/>
+              <w:ind w:left="0"/>
+            </w:pPr>
+          </w:p>
+          <w:p>
+            <w:pPr>
+              <w:pStyle w:val="Akapitzlist"/>
+              <w:ind w:left="0"/>
+            </w:pPr>
+            <w:r>
+              <w:t>Zadanie</w:t>
+            </w:r>
+          </w:p>
+        </w:tc>
+      </w:tr>
+      <w:tr>
+        <w:tc>
+          <w:tcPr>
+            <w:tcW w:w="3103" w:type="dxa"/>
+          </w:tcPr>
+          <w:p>
+            <w:pPr>
+              <w:pStyle w:val="Akapitzlist"/>
+              <w:ind w:left="0"/>
+            </w:pPr>
+            <w:r>
+              <w:t>Kłódkowski</w:t>
+            </w:r>
+          </w:p>
+        </w:tc>
+        <w:tc>
+          <w:tcPr>
+            <w:tcW w:w="5239" w:type="dxa"/>
+          </w:tcPr>
+          <w:p>
+            <w:pPr>
+              <w:pStyle w:val="Akapitzlist"/>
+              <w:ind w:left="0"/>
+              <w:rPr>
+                <w:highlight w:val="yellow"/>
+              </w:rPr>
+            </w:pPr>
+            <w:r>
+              <w:t>Praca</w:t>
+            </w:r>
+            <w:r>
+              <w:t xml:space="preserve"> nad modułem edycji i wypożyczenia sprzętu</w:t>
+            </w:r>
+            <w:r>
+              <w:t xml:space="preserve"> (chociaż częściowo)</w:t>
+            </w:r>
+          </w:p>
+        </w:tc>
+      </w:tr>
+      <w:tr>
+        <w:tc>
+          <w:tcPr>
+            <w:tcW w:w="3103" w:type="dxa"/>
+          </w:tcPr>
+          <w:p>
+            <w:pPr>
+              <w:pStyle w:val="Akapitzlist"/>
+              <w:ind w:left="0"/>
+            </w:pPr>
+            <w:r>
+              <w:t>Owocki</w:t>
+            </w:r>
+          </w:p>
+        </w:tc>
+        <w:tc>
+          <w:tcPr>
+            <w:tcW w:w="5239" w:type="dxa"/>
+          </w:tcPr>
+          <w:p>
+            <w:pPr>
+              <w:pStyle w:val="Akapitzlist"/>
+              <w:ind w:left="0"/>
+              <w:rPr>
+                <w:highlight w:val="yellow"/>
+              </w:rPr>
+            </w:pPr>
+            <w:r>
+              <w:t>Specyfikacja struktury kodu komponentu wypożycze</w:t>
+            </w:r>
+            <w:r>
+              <w:t>nia sprzętu</w:t>
             </w:r>
           </w:p>
         </w:tc>
@@ -1488,6 +1767,7 @@
   <w:style w:type="paragraph" w:default="1" w:styleId="Normalny">
     <w:name w:val="Normal"/>
     <w:qFormat/>
+    <w:rsid w:val="00551BEC"/>
   </w:style>
   <w:style w:type="paragraph" w:styleId="Nagwek1">
     <w:name w:val="heading 1"/>

</xml_diff>

<commit_message>
dokumentacja - week 3
</commit_message>
<xml_diff>
--- a/Projekt_zespolowy.docx
+++ b/Projekt_zespolowy.docx
@@ -74,7 +74,15 @@
           </w:tcPr>
           <w:p>
             <w:r>
-              <w:t>Jakub Kłódkowski, Oskar Owocki</w:t>
+              <w:t xml:space="preserve">Jakub </w:t>
+            </w:r>
+            <w:proofErr w:type="spellStart"/>
+            <w:r>
+              <w:t>Kłódkowski</w:t>
+            </w:r>
+            <w:proofErr w:type="spellEnd"/>
+            <w:r>
+              <w:t>, Oskar Owocki</w:t>
             </w:r>
           </w:p>
         </w:tc>
@@ -85,9 +93,11 @@
             <w:tcW w:w="4531" w:type="dxa"/>
           </w:tcPr>
           <w:p>
+            <w:proofErr w:type="spellStart"/>
             <w:r>
               <w:t>Github</w:t>
             </w:r>
+            <w:proofErr w:type="spellEnd"/>
           </w:p>
         </w:tc>
         <w:tc>
@@ -127,50 +137,280 @@
     </w:p>
     <w:p>
       <w:r>
-        <w:t>Projekt przewiduje stworzenie aplikacji konsolowej obsługującej wypożyczalnię sprzętu wodnego. Do głównych funkcjonalności aplikacji należą:</w:t>
+        <w:t xml:space="preserve">Projekt przewiduje stworzenie aplikacji konsolowej obsługującej wypożyczalnię sprzętu wodnego. </w:t>
       </w:r>
     </w:p>
     <w:p>
       <w:pPr>
-        <w:pStyle w:val="Akapitzlist"/>
-        <w:numPr>
-          <w:ilvl w:val="0"/>
-          <w:numId w:val="3"/>
-        </w:numPr>
+        <w:rPr>
+          <w:b/>
+          <w:bCs/>
+        </w:rPr>
       </w:pPr>
       <w:r>
-        <w:t xml:space="preserve">Wyświetlanie listy dostępnych sprzętów z możliwością dodawania / usuwania </w:t>
-      </w:r>
-      <w:r>
-        <w:t xml:space="preserve">oraz edycja ich parametrów </w:t>
+        <w:rPr>
+          <w:b/>
+          <w:bCs/>
+        </w:rPr>
+        <w:t>1. Moduł Użytkowników</w:t>
       </w:r>
     </w:p>
     <w:p>
-      <w:pPr>
-        <w:pStyle w:val="Akapitzlist"/>
-        <w:numPr>
-          <w:ilvl w:val="0"/>
-          <w:numId w:val="3"/>
-        </w:numPr>
-      </w:pPr>
       <w:r>
-        <w:t>Wyświetlanie cennika wypożyczalni</w:t>
+        <w:t>Funkcjonalności wspólne dla wszystkich:</w:t>
       </w:r>
     </w:p>
     <w:p>
       <w:pPr>
-        <w:pStyle w:val="Akapitzlist"/>
         <w:numPr>
           <w:ilvl w:val="0"/>
-          <w:numId w:val="3"/>
+          <w:numId w:val="6"/>
         </w:numPr>
       </w:pPr>
       <w:r>
-        <w:t>Tworzenie rezerwacji dla klienta, sprawdzanie dostępności sprzętu w danym terminie oraz zakończenie wypożyczenia</w:t>
+        <w:t>Rejestracja użytkownika</w:t>
       </w:r>
     </w:p>
-    <w:p/>
-    <w:p/>
+    <w:p>
+      <w:pPr>
+        <w:numPr>
+          <w:ilvl w:val="0"/>
+          <w:numId w:val="6"/>
+        </w:numPr>
+      </w:pPr>
+      <w:r>
+        <w:t>Logowanie / wylogowanie</w:t>
+      </w:r>
+    </w:p>
+    <w:p>
+      <w:pPr>
+        <w:numPr>
+          <w:ilvl w:val="0"/>
+          <w:numId w:val="6"/>
+        </w:numPr>
+      </w:pPr>
+      <w:r>
+        <w:t>Walidacja uprawnień (pracownik / klient)</w:t>
+      </w:r>
+    </w:p>
+    <w:p>
+      <w:pPr>
+        <w:rPr>
+          <w:b/>
+          <w:bCs/>
+        </w:rPr>
+      </w:pPr>
+      <w:r>
+        <w:rPr>
+          <w:b/>
+          <w:bCs/>
+        </w:rPr>
+        <w:t>2. Moduł Zarządzania Sprzętem (tylko pracownik)</w:t>
+      </w:r>
+    </w:p>
+    <w:p>
+      <w:pPr>
+        <w:numPr>
+          <w:ilvl w:val="0"/>
+          <w:numId w:val="7"/>
+        </w:numPr>
+      </w:pPr>
+      <w:r>
+        <w:t>Wyświetlanie listy sprzętów</w:t>
+      </w:r>
+    </w:p>
+    <w:p>
+      <w:pPr>
+        <w:numPr>
+          <w:ilvl w:val="0"/>
+          <w:numId w:val="7"/>
+        </w:numPr>
+      </w:pPr>
+      <w:r>
+        <w:t>Dodawanie nowego sprzętu</w:t>
+      </w:r>
+    </w:p>
+    <w:p>
+      <w:pPr>
+        <w:numPr>
+          <w:ilvl w:val="0"/>
+          <w:numId w:val="7"/>
+        </w:numPr>
+      </w:pPr>
+      <w:r>
+        <w:t>Usuwanie istniejącego sprzętu</w:t>
+      </w:r>
+    </w:p>
+    <w:p>
+      <w:pPr>
+        <w:numPr>
+          <w:ilvl w:val="0"/>
+          <w:numId w:val="7"/>
+        </w:numPr>
+      </w:pPr>
+      <w:r>
+        <w:t>Edycja parametrów sprzętu (np. nazwa, opis, cena, ilość)</w:t>
+      </w:r>
+    </w:p>
+    <w:p>
+      <w:pPr>
+        <w:rPr>
+          <w:b/>
+          <w:bCs/>
+        </w:rPr>
+      </w:pPr>
+      <w:r>
+        <w:rPr>
+          <w:b/>
+          <w:bCs/>
+        </w:rPr>
+        <w:t>3. Moduł Cennika (pracownik i klient)</w:t>
+      </w:r>
+    </w:p>
+    <w:p>
+      <w:pPr>
+        <w:numPr>
+          <w:ilvl w:val="0"/>
+          <w:numId w:val="8"/>
+        </w:numPr>
+      </w:pPr>
+      <w:r>
+        <w:t>Wyświetlanie cennika sprzętu</w:t>
+      </w:r>
+    </w:p>
+    <w:p>
+      <w:pPr>
+        <w:numPr>
+          <w:ilvl w:val="0"/>
+          <w:numId w:val="8"/>
+        </w:numPr>
+      </w:pPr>
+      <w:r>
+        <w:t>Edycja cen — tylko pracownik</w:t>
+      </w:r>
+    </w:p>
+    <w:p>
+      <w:pPr>
+        <w:rPr>
+          <w:b/>
+          <w:bCs/>
+        </w:rPr>
+      </w:pPr>
+      <w:r>
+        <w:rPr>
+          <w:b/>
+          <w:bCs/>
+        </w:rPr>
+        <w:t>4. Moduł Rezerwacji</w:t>
+      </w:r>
+    </w:p>
+    <w:p>
+      <w:pPr>
+        <w:rPr>
+          <w:b/>
+          <w:bCs/>
+        </w:rPr>
+      </w:pPr>
+      <w:r>
+        <w:rPr>
+          <w:b/>
+          <w:bCs/>
+        </w:rPr>
+        <w:t>Dla pracownika:</w:t>
+      </w:r>
+    </w:p>
+    <w:p>
+      <w:pPr>
+        <w:numPr>
+          <w:ilvl w:val="0"/>
+          <w:numId w:val="9"/>
+        </w:numPr>
+      </w:pPr>
+      <w:r>
+        <w:t>Tworzenie rezerwacji dla klienta</w:t>
+      </w:r>
+    </w:p>
+    <w:p>
+      <w:pPr>
+        <w:numPr>
+          <w:ilvl w:val="0"/>
+          <w:numId w:val="9"/>
+        </w:numPr>
+      </w:pPr>
+      <w:r>
+        <w:t>Sprawdzanie dostępności sprzętu w danym terminie</w:t>
+      </w:r>
+    </w:p>
+    <w:p>
+      <w:pPr>
+        <w:numPr>
+          <w:ilvl w:val="0"/>
+          <w:numId w:val="9"/>
+        </w:numPr>
+      </w:pPr>
+      <w:r>
+        <w:t>Zakończenie wypożyczenia (zwrot</w:t>
+      </w:r>
+      <w:r>
+        <w:t xml:space="preserve"> wypożyczonego </w:t>
+      </w:r>
+      <w:proofErr w:type="spellStart"/>
+      <w:r>
+        <w:t>sprzetu</w:t>
+      </w:r>
+      <w:proofErr w:type="spellEnd"/>
+      <w:r>
+        <w:t>)</w:t>
+      </w:r>
+    </w:p>
+    <w:p>
+      <w:pPr>
+        <w:ind w:left="720"/>
+      </w:pPr>
+    </w:p>
+    <w:p>
+      <w:pPr>
+        <w:rPr>
+          <w:b/>
+          <w:bCs/>
+        </w:rPr>
+      </w:pPr>
+      <w:r>
+        <w:rPr>
+          <w:b/>
+          <w:bCs/>
+        </w:rPr>
+        <w:lastRenderedPageBreak/>
+        <w:t>Dla klienta:</w:t>
+      </w:r>
+    </w:p>
+    <w:p>
+      <w:pPr>
+        <w:numPr>
+          <w:ilvl w:val="0"/>
+          <w:numId w:val="10"/>
+        </w:numPr>
+      </w:pPr>
+      <w:r>
+        <w:t>Wyświetlanie swoich rezerwacji (aktualnych i archiwalnych)</w:t>
+      </w:r>
+    </w:p>
+    <w:p>
+      <w:pPr>
+        <w:numPr>
+          <w:ilvl w:val="0"/>
+          <w:numId w:val="10"/>
+        </w:numPr>
+      </w:pPr>
+      <w:r>
+        <w:t>Sprawdzanie dostępności sprzętu</w:t>
+      </w:r>
+    </w:p>
+    <w:p>
+      <w:pPr>
+        <w:ind w:left="720"/>
+      </w:pPr>
+    </w:p>
     <w:p>
       <w:r>
         <w:t>Realizacja prac + podział zadań między osoby:</w:t>
@@ -256,11 +496,16 @@
                 <w:highlight w:val="yellow"/>
               </w:rPr>
             </w:pPr>
+            <w:proofErr w:type="spellStart"/>
             <w:r>
               <w:t>Kłó</w:t>
             </w:r>
             <w:r>
-              <w:t>dkowski + Owocki</w:t>
+              <w:t>dkowski</w:t>
+            </w:r>
+            <w:proofErr w:type="spellEnd"/>
+            <w:r>
+              <w:t xml:space="preserve"> + Owocki</w:t>
             </w:r>
           </w:p>
         </w:tc>
@@ -298,9 +543,11 @@
                 <w:highlight w:val="yellow"/>
               </w:rPr>
             </w:pPr>
+            <w:proofErr w:type="spellStart"/>
             <w:r>
               <w:t>Kłódkowski</w:t>
             </w:r>
+            <w:proofErr w:type="spellEnd"/>
           </w:p>
         </w:tc>
         <w:tc>
@@ -359,7 +606,15 @@
               <w:ind w:left="0"/>
             </w:pPr>
             <w:r>
-              <w:t xml:space="preserve"> 7.11-14.11 ?:</w:t>
+              <w:t xml:space="preserve"> 7.11-14.</w:t>
+            </w:r>
+            <w:proofErr w:type="gramStart"/>
+            <w:r>
+              <w:t>11 ?</w:t>
+            </w:r>
+            <w:proofErr w:type="gramEnd"/>
+            <w:r>
+              <w:t>:</w:t>
             </w:r>
           </w:p>
           <w:p>
@@ -404,8 +659,13 @@
               <w:pStyle w:val="Akapitzlist"/>
               <w:ind w:left="0"/>
             </w:pPr>
-            <w:r>
-              <w:t>Kłódkowski + Owocki</w:t>
+            <w:proofErr w:type="spellStart"/>
+            <w:r>
+              <w:t>Kłódkowski</w:t>
+            </w:r>
+            <w:proofErr w:type="spellEnd"/>
+            <w:r>
+              <w:t xml:space="preserve"> + Owocki</w:t>
             </w:r>
           </w:p>
         </w:tc>
@@ -440,9 +700,11 @@
               <w:pStyle w:val="Akapitzlist"/>
               <w:ind w:left="0"/>
             </w:pPr>
+            <w:proofErr w:type="spellStart"/>
             <w:r>
               <w:t>Kłódkowski</w:t>
             </w:r>
+            <w:proofErr w:type="spellEnd"/>
           </w:p>
         </w:tc>
         <w:tc>
@@ -490,9 +752,27 @@
                 <w:highlight w:val="yellow"/>
               </w:rPr>
             </w:pPr>
-            <w:r>
-              <w:t>Flowchart (działanie aplikacji), Use Cases</w:t>
-            </w:r>
+            <w:proofErr w:type="spellStart"/>
+            <w:r>
+              <w:t>Flowchart</w:t>
+            </w:r>
+            <w:proofErr w:type="spellEnd"/>
+            <w:r>
+              <w:t xml:space="preserve"> (działanie aplikacji), </w:t>
+            </w:r>
+            <w:proofErr w:type="spellStart"/>
+            <w:r>
+              <w:t>Use</w:t>
+            </w:r>
+            <w:proofErr w:type="spellEnd"/>
+            <w:r>
+              <w:t xml:space="preserve"> </w:t>
+            </w:r>
+            <w:proofErr w:type="spellStart"/>
+            <w:r>
+              <w:t>Cases</w:t>
+            </w:r>
+            <w:proofErr w:type="spellEnd"/>
           </w:p>
         </w:tc>
       </w:tr>
@@ -506,9 +786,11 @@
               <w:pStyle w:val="Akapitzlist"/>
               <w:ind w:left="0"/>
             </w:pPr>
+            <w:proofErr w:type="spellStart"/>
             <w:r>
               <w:t>Kłódkowski</w:t>
             </w:r>
+            <w:proofErr w:type="spellEnd"/>
           </w:p>
         </w:tc>
         <w:tc>
@@ -556,14 +838,7 @@
               <w:ind w:left="0"/>
             </w:pPr>
             <w:r>
-              <w:lastRenderedPageBreak/>
-              <w:t xml:space="preserve">Co zostało zrobione do dnia </w:t>
-            </w:r>
-            <w:r>
-              <w:t>20</w:t>
-            </w:r>
-            <w:r>
-              <w:t>.11:</w:t>
+              <w:t>Co zostało zrobione do dnia 20.11:</w:t>
             </w:r>
           </w:p>
           <w:p>
@@ -628,8 +903,21 @@
                 <w:highlight w:val="yellow"/>
               </w:rPr>
             </w:pPr>
-            <w:r>
-              <w:t>Use cases z poprzedniego tygodnia</w:t>
+            <w:proofErr w:type="spellStart"/>
+            <w:r>
+              <w:t>Use</w:t>
+            </w:r>
+            <w:proofErr w:type="spellEnd"/>
+            <w:r>
+              <w:t xml:space="preserve"> </w:t>
+            </w:r>
+            <w:proofErr w:type="spellStart"/>
+            <w:r>
+              <w:t>cases</w:t>
+            </w:r>
+            <w:proofErr w:type="spellEnd"/>
+            <w:r>
+              <w:t xml:space="preserve"> z poprzedniego tygodnia</w:t>
             </w:r>
             <w:r>
               <w:t xml:space="preserve"> </w:t>
@@ -650,9 +938,11 @@
                 <w:highlight w:val="yellow"/>
               </w:rPr>
             </w:pPr>
+            <w:proofErr w:type="spellStart"/>
             <w:r>
               <w:t>Kłódkowski</w:t>
             </w:r>
+            <w:proofErr w:type="spellEnd"/>
           </w:p>
         </w:tc>
         <w:tc>
@@ -671,7 +961,23 @@
               <w:t>Moduł edycji ukończony w 80%</w:t>
             </w:r>
             <w:r>
-              <w:t xml:space="preserve"> (branch: code-parts)</w:t>
+              <w:t xml:space="preserve"> (</w:t>
+            </w:r>
+            <w:proofErr w:type="spellStart"/>
+            <w:r>
+              <w:t>branch</w:t>
+            </w:r>
+            <w:proofErr w:type="spellEnd"/>
+            <w:r>
+              <w:t xml:space="preserve">: </w:t>
+            </w:r>
+            <w:proofErr w:type="spellStart"/>
+            <w:r>
+              <w:t>code-parts</w:t>
+            </w:r>
+            <w:proofErr w:type="spellEnd"/>
+            <w:r>
+              <w:t>)</w:t>
             </w:r>
           </w:p>
         </w:tc>
@@ -714,19 +1020,15 @@
               <w:ind w:left="0"/>
             </w:pPr>
             <w:r>
-              <w:t xml:space="preserve"> </w:t>
-            </w:r>
-            <w:r>
-              <w:t>1</w:t>
-            </w:r>
-            <w:r>
-              <w:t>7.11-</w:t>
-            </w:r>
-            <w:r>
-              <w:t>23</w:t>
-            </w:r>
-            <w:r>
-              <w:t>.11 ?:</w:t>
+              <w:t xml:space="preserve"> 17.11-23.</w:t>
+            </w:r>
+            <w:proofErr w:type="gramStart"/>
+            <w:r>
+              <w:t>11 ?</w:t>
+            </w:r>
+            <w:proofErr w:type="gramEnd"/>
+            <w:r>
+              <w:t>:</w:t>
             </w:r>
           </w:p>
           <w:p>
@@ -771,9 +1073,11 @@
               <w:pStyle w:val="Akapitzlist"/>
               <w:ind w:left="0"/>
             </w:pPr>
+            <w:proofErr w:type="spellStart"/>
             <w:r>
               <w:t>Kłódkowski</w:t>
             </w:r>
+            <w:proofErr w:type="spellEnd"/>
           </w:p>
         </w:tc>
         <w:tc>
@@ -832,6 +1136,315 @@
             </w:r>
             <w:r>
               <w:t>nia sprzętu</w:t>
+            </w:r>
+          </w:p>
+        </w:tc>
+      </w:tr>
+    </w:tbl>
+    <w:p/>
+    <w:tbl>
+      <w:tblPr>
+        <w:tblStyle w:val="Tabela-Siatka"/>
+        <w:tblpPr w:leftFromText="141" w:rightFromText="141" w:vertAnchor="text" w:horzAnchor="margin" w:tblpXSpec="right" w:tblpY="16"/>
+        <w:tblW w:w="0" w:type="auto"/>
+        <w:tblLook w:val="04A0" w:firstRow="1" w:lastRow="0" w:firstColumn="1" w:lastColumn="0" w:noHBand="0" w:noVBand="1"/>
+      </w:tblPr>
+      <w:tblGrid>
+        <w:gridCol w:w="3103"/>
+        <w:gridCol w:w="5239"/>
+      </w:tblGrid>
+      <w:tr>
+        <w:tc>
+          <w:tcPr>
+            <w:tcW w:w="3103" w:type="dxa"/>
+            <w:shd w:val="clear" w:color="auto" w:fill="A5C9EB" w:themeFill="text2" w:themeFillTint="40"/>
+          </w:tcPr>
+          <w:p>
+            <w:pPr>
+              <w:pStyle w:val="Akapitzlist"/>
+              <w:ind w:left="0"/>
+            </w:pPr>
+            <w:r>
+              <w:lastRenderedPageBreak/>
+              <w:t>Co zostało zrobione do dnia 28.11:</w:t>
+            </w:r>
+          </w:p>
+          <w:p>
+            <w:pPr>
+              <w:pStyle w:val="Akapitzlist"/>
+              <w:ind w:left="0"/>
+            </w:pPr>
+            <w:r>
+              <w:t>Osoba:</w:t>
+            </w:r>
+          </w:p>
+        </w:tc>
+        <w:tc>
+          <w:tcPr>
+            <w:tcW w:w="5239" w:type="dxa"/>
+            <w:shd w:val="clear" w:color="auto" w:fill="A5C9EB" w:themeFill="text2" w:themeFillTint="40"/>
+          </w:tcPr>
+          <w:p>
+            <w:pPr>
+              <w:pStyle w:val="Akapitzlist"/>
+              <w:ind w:left="0"/>
+            </w:pPr>
+          </w:p>
+          <w:p>
+            <w:pPr>
+              <w:pStyle w:val="Akapitzlist"/>
+              <w:ind w:left="0"/>
+            </w:pPr>
+            <w:r>
+              <w:t>Zadanie</w:t>
+            </w:r>
+          </w:p>
+        </w:tc>
+      </w:tr>
+      <w:tr>
+        <w:tc>
+          <w:tcPr>
+            <w:tcW w:w="3103" w:type="dxa"/>
+          </w:tcPr>
+          <w:p>
+            <w:pPr>
+              <w:pStyle w:val="Akapitzlist"/>
+              <w:ind w:left="0"/>
+              <w:rPr>
+                <w:highlight w:val="yellow"/>
+              </w:rPr>
+            </w:pPr>
+            <w:r>
+              <w:t>Owocki</w:t>
+            </w:r>
+          </w:p>
+        </w:tc>
+        <w:tc>
+          <w:tcPr>
+            <w:tcW w:w="5239" w:type="dxa"/>
+          </w:tcPr>
+          <w:p>
+            <w:pPr>
+              <w:pStyle w:val="Akapitzlist"/>
+              <w:ind w:left="0"/>
+              <w:rPr>
+                <w:highlight w:val="yellow"/>
+              </w:rPr>
+            </w:pPr>
+            <w:r>
+              <w:t>Specyfikacja struktury kodu</w:t>
+            </w:r>
+          </w:p>
+        </w:tc>
+      </w:tr>
+      <w:tr>
+        <w:tc>
+          <w:tcPr>
+            <w:tcW w:w="3103" w:type="dxa"/>
+          </w:tcPr>
+          <w:p>
+            <w:pPr>
+              <w:pStyle w:val="Akapitzlist"/>
+              <w:ind w:left="0"/>
+              <w:rPr>
+                <w:highlight w:val="yellow"/>
+              </w:rPr>
+            </w:pPr>
+            <w:proofErr w:type="spellStart"/>
+            <w:r>
+              <w:t>Kłódkowski</w:t>
+            </w:r>
+            <w:proofErr w:type="spellEnd"/>
+          </w:p>
+        </w:tc>
+        <w:tc>
+          <w:tcPr>
+            <w:tcW w:w="5239" w:type="dxa"/>
+          </w:tcPr>
+          <w:p>
+            <w:pPr>
+              <w:pStyle w:val="Akapitzlist"/>
+              <w:ind w:left="0"/>
+              <w:rPr>
+                <w:highlight w:val="yellow"/>
+              </w:rPr>
+            </w:pPr>
+            <w:r>
+              <w:t>Moduł edycji ukończony</w:t>
+            </w:r>
+            <w:r>
+              <w:t xml:space="preserve">, moduł </w:t>
+            </w:r>
+            <w:proofErr w:type="spellStart"/>
+            <w:r>
+              <w:t>wypozyczeń</w:t>
+            </w:r>
+            <w:proofErr w:type="spellEnd"/>
+            <w:r>
+              <w:t xml:space="preserve"> ukończony w 70%</w:t>
+            </w:r>
+          </w:p>
+        </w:tc>
+      </w:tr>
+    </w:tbl>
+    <w:p/>
+    <w:p>
+      <w:pPr>
+        <w:pStyle w:val="Akapitzlist"/>
+      </w:pPr>
+    </w:p>
+    <w:tbl>
+      <w:tblPr>
+        <w:tblStyle w:val="Tabela-Siatka"/>
+        <w:tblW w:w="0" w:type="auto"/>
+        <w:tblInd w:w="720" w:type="dxa"/>
+        <w:tblLook w:val="04A0" w:firstRow="1" w:lastRow="0" w:firstColumn="1" w:lastColumn="0" w:noHBand="0" w:noVBand="1"/>
+      </w:tblPr>
+      <w:tblGrid>
+        <w:gridCol w:w="3103"/>
+        <w:gridCol w:w="5239"/>
+      </w:tblGrid>
+      <w:tr>
+        <w:tc>
+          <w:tcPr>
+            <w:tcW w:w="3103" w:type="dxa"/>
+            <w:shd w:val="clear" w:color="auto" w:fill="A5C9EB" w:themeFill="text2" w:themeFillTint="40"/>
+          </w:tcPr>
+          <w:p>
+            <w:pPr>
+              <w:pStyle w:val="Akapitzlist"/>
+              <w:ind w:left="0"/>
+            </w:pPr>
+            <w:r>
+              <w:t>Co jest planowane na tydzień</w:t>
+            </w:r>
+          </w:p>
+          <w:p>
+            <w:pPr>
+              <w:pStyle w:val="Akapitzlist"/>
+              <w:ind w:left="0"/>
+            </w:pPr>
+            <w:r>
+              <w:t xml:space="preserve"> 24.11-30.</w:t>
+            </w:r>
+            <w:proofErr w:type="gramStart"/>
+            <w:r>
+              <w:t>11 ?</w:t>
+            </w:r>
+            <w:proofErr w:type="gramEnd"/>
+            <w:r>
+              <w:t>:</w:t>
+            </w:r>
+          </w:p>
+          <w:p>
+            <w:pPr>
+              <w:pStyle w:val="Akapitzlist"/>
+              <w:ind w:left="0"/>
+            </w:pPr>
+            <w:r>
+              <w:t>Osoba:</w:t>
+            </w:r>
+          </w:p>
+        </w:tc>
+        <w:tc>
+          <w:tcPr>
+            <w:tcW w:w="5239" w:type="dxa"/>
+            <w:shd w:val="clear" w:color="auto" w:fill="A5C9EB" w:themeFill="text2" w:themeFillTint="40"/>
+          </w:tcPr>
+          <w:p>
+            <w:pPr>
+              <w:pStyle w:val="Akapitzlist"/>
+              <w:ind w:left="0"/>
+            </w:pPr>
+          </w:p>
+          <w:p>
+            <w:pPr>
+              <w:pStyle w:val="Akapitzlist"/>
+              <w:ind w:left="0"/>
+            </w:pPr>
+            <w:r>
+              <w:t>Zadanie</w:t>
+            </w:r>
+          </w:p>
+        </w:tc>
+      </w:tr>
+      <w:tr>
+        <w:tc>
+          <w:tcPr>
+            <w:tcW w:w="3103" w:type="dxa"/>
+          </w:tcPr>
+          <w:p>
+            <w:pPr>
+              <w:pStyle w:val="Akapitzlist"/>
+              <w:ind w:left="0"/>
+            </w:pPr>
+            <w:proofErr w:type="spellStart"/>
+            <w:r>
+              <w:t>Kłódkowski</w:t>
+            </w:r>
+            <w:proofErr w:type="spellEnd"/>
+          </w:p>
+        </w:tc>
+        <w:tc>
+          <w:tcPr>
+            <w:tcW w:w="5239" w:type="dxa"/>
+          </w:tcPr>
+          <w:p>
+            <w:pPr>
+              <w:pStyle w:val="Akapitzlist"/>
+              <w:ind w:left="0"/>
+              <w:rPr>
+                <w:highlight w:val="yellow"/>
+              </w:rPr>
+            </w:pPr>
+            <w:r>
+              <w:t xml:space="preserve">Dokończyć moduł wypożyczenia i tym samym zamknąć komponent aplikacji wykorzystywany po stronie użytkownika pracującego w firmie zajmującej się </w:t>
+            </w:r>
+            <w:proofErr w:type="spellStart"/>
+            <w:r>
+              <w:t>wypożyczeniami</w:t>
+            </w:r>
+            <w:proofErr w:type="spellEnd"/>
+          </w:p>
+        </w:tc>
+      </w:tr>
+      <w:tr>
+        <w:tc>
+          <w:tcPr>
+            <w:tcW w:w="3103" w:type="dxa"/>
+          </w:tcPr>
+          <w:p>
+            <w:pPr>
+              <w:pStyle w:val="Akapitzlist"/>
+              <w:ind w:left="0"/>
+            </w:pPr>
+            <w:r>
+              <w:t>Owocki</w:t>
+            </w:r>
+          </w:p>
+        </w:tc>
+        <w:tc>
+          <w:tcPr>
+            <w:tcW w:w="5239" w:type="dxa"/>
+          </w:tcPr>
+          <w:p>
+            <w:pPr>
+              <w:pStyle w:val="Akapitzlist"/>
+              <w:ind w:left="0"/>
+              <w:rPr>
+                <w:highlight w:val="yellow"/>
+              </w:rPr>
+            </w:pPr>
+            <w:r>
+              <w:t xml:space="preserve">Rozpoczęcie pracy nad komponentem aplikacji wykorzystywanym przez klienta firmy zajmującej się </w:t>
+            </w:r>
+            <w:proofErr w:type="spellStart"/>
+            <w:r>
+              <w:t>wypożyczeniami</w:t>
+            </w:r>
+            <w:proofErr w:type="spellEnd"/>
+            <w:r>
+              <w:t>.</w:t>
             </w:r>
           </w:p>
         </w:tc>
@@ -901,9 +1514,420 @@
 <file path=word/numbering.xml><?xml version="1.0" encoding="utf-8"?>
 <w:numbering xmlns:wpc="http://schemas.microsoft.com/office/word/2010/wordprocessingCanvas" xmlns:cx="http://schemas.microsoft.com/office/drawing/2014/chartex" xmlns:cx1="http://schemas.microsoft.com/office/drawing/2015/9/8/chartex" xmlns:cx2="http://schemas.microsoft.com/office/drawing/2015/10/21/chartex" xmlns:cx3="http://schemas.microsoft.com/office/drawing/2016/5/9/chartex" xmlns:cx4="http://schemas.microsoft.com/office/drawing/2016/5/10/chartex" xmlns:cx5="http://schemas.microsoft.com/office/drawing/2016/5/11/chartex" xmlns:cx6="http://schemas.microsoft.com/office/drawing/2016/5/12/chartex" xmlns:cx7="http://schemas.microsoft.com/office/drawing/2016/5/13/chartex" xmlns:cx8="http://schemas.microsoft.com/office/drawing/2016/5/14/chartex" xmlns:mc="http://schemas.openxmlformats.org/markup-compatibility/2006" xmlns:aink="http://schemas.microsoft.com/office/drawing/2016/ink" xmlns:am3d="http://schemas.microsoft.com/office/drawing/2017/model3d" xmlns:o="urn:schemas-microsoft-com:office:office" xmlns:oel="http://schemas.microsoft.com/office/2019/extlst" xmlns:r="http://schemas.openxmlformats.org/officeDocument/2006/relationships" xmlns:m="http://schemas.openxmlformats.org/officeDocument/2006/math" xmlns:v="urn:schemas-microsoft-com:vml" xmlns:wp14="http://schemas.microsoft.com/office/word/2010/wordprocessingDrawing" xmlns:wp="http://schemas.openxmlformats.org/drawingml/2006/wordprocessingDrawing" xmlns:w10="urn:schemas-microsoft-com:office:word" xmlns:w="http://schemas.openxmlformats.org/wordprocessingml/2006/main" xmlns:w14="http://schemas.microsoft.com/office/word/2010/wordml" xmlns:w15="http://schemas.microsoft.com/office/word/2012/wordml" xmlns:w16cex="http://schemas.microsoft.com/office/word/2018/wordml/cex" xmlns:w16cid="http://schemas.microsoft.com/office/word/2016/wordml/cid" xmlns:w16="http://schemas.microsoft.com/office/word/2018/wordml" xmlns:w16du="http://schemas.microsoft.com/office/word/2023/wordml/word16du" xmlns:w16sdtdh="http://schemas.microsoft.com/office/word/2020/wordml/sdtdatahash" xmlns:w16sdtfl="http://schemas.microsoft.com/office/word/2024/wordml/sdtformatlock" xmlns:w16se="http://schemas.microsoft.com/office/word/2015/wordml/symex" xmlns:wpg="http://schemas.microsoft.com/office/word/2010/wordprocessingGroup" xmlns:wpi="http://schemas.microsoft.com/office/word/2010/wordprocessingInk" xmlns:wne="http://schemas.microsoft.com/office/word/2006/wordml" xmlns:wps="http://schemas.microsoft.com/office/word/2010/wordprocessingShape" mc:Ignorable="w14 w15 w16se w16cid w16 w16cex w16sdtdh w16sdtfl w16du wp14">
   <w:abstractNum w:abstractNumId="0" w15:restartNumberingAfterBreak="0">
+    <w:nsid w:val="25171A82"/>
+    <w:multiLevelType w:val="multilevel"/>
+    <w:tmpl w:val="484288FE"/>
+    <w:lvl w:ilvl="0">
+      <w:start w:val="1"/>
+      <w:numFmt w:val="bullet"/>
+      <w:lvlText w:val=""/>
+      <w:lvlJc w:val="left"/>
+      <w:pPr>
+        <w:tabs>
+          <w:tab w:val="num" w:pos="720"/>
+        </w:tabs>
+        <w:ind w:left="720" w:hanging="360"/>
+      </w:pPr>
+      <w:rPr>
+        <w:rFonts w:ascii="Symbol" w:hAnsi="Symbol" w:hint="default"/>
+        <w:sz w:val="20"/>
+      </w:rPr>
+    </w:lvl>
+    <w:lvl w:ilvl="1" w:tentative="1">
+      <w:start w:val="1"/>
+      <w:numFmt w:val="bullet"/>
+      <w:lvlText w:val="o"/>
+      <w:lvlJc w:val="left"/>
+      <w:pPr>
+        <w:tabs>
+          <w:tab w:val="num" w:pos="1440"/>
+        </w:tabs>
+        <w:ind w:left="1440" w:hanging="360"/>
+      </w:pPr>
+      <w:rPr>
+        <w:rFonts w:ascii="Courier New" w:hAnsi="Courier New" w:hint="default"/>
+        <w:sz w:val="20"/>
+      </w:rPr>
+    </w:lvl>
+    <w:lvl w:ilvl="2" w:tentative="1">
+      <w:start w:val="1"/>
+      <w:numFmt w:val="bullet"/>
+      <w:lvlText w:val=""/>
+      <w:lvlJc w:val="left"/>
+      <w:pPr>
+        <w:tabs>
+          <w:tab w:val="num" w:pos="2160"/>
+        </w:tabs>
+        <w:ind w:left="2160" w:hanging="360"/>
+      </w:pPr>
+      <w:rPr>
+        <w:rFonts w:ascii="Wingdings" w:hAnsi="Wingdings" w:hint="default"/>
+        <w:sz w:val="20"/>
+      </w:rPr>
+    </w:lvl>
+    <w:lvl w:ilvl="3" w:tentative="1">
+      <w:start w:val="1"/>
+      <w:numFmt w:val="bullet"/>
+      <w:lvlText w:val=""/>
+      <w:lvlJc w:val="left"/>
+      <w:pPr>
+        <w:tabs>
+          <w:tab w:val="num" w:pos="2880"/>
+        </w:tabs>
+        <w:ind w:left="2880" w:hanging="360"/>
+      </w:pPr>
+      <w:rPr>
+        <w:rFonts w:ascii="Wingdings" w:hAnsi="Wingdings" w:hint="default"/>
+        <w:sz w:val="20"/>
+      </w:rPr>
+    </w:lvl>
+    <w:lvl w:ilvl="4" w:tentative="1">
+      <w:start w:val="1"/>
+      <w:numFmt w:val="bullet"/>
+      <w:lvlText w:val=""/>
+      <w:lvlJc w:val="left"/>
+      <w:pPr>
+        <w:tabs>
+          <w:tab w:val="num" w:pos="3600"/>
+        </w:tabs>
+        <w:ind w:left="3600" w:hanging="360"/>
+      </w:pPr>
+      <w:rPr>
+        <w:rFonts w:ascii="Wingdings" w:hAnsi="Wingdings" w:hint="default"/>
+        <w:sz w:val="20"/>
+      </w:rPr>
+    </w:lvl>
+    <w:lvl w:ilvl="5" w:tentative="1">
+      <w:start w:val="1"/>
+      <w:numFmt w:val="bullet"/>
+      <w:lvlText w:val=""/>
+      <w:lvlJc w:val="left"/>
+      <w:pPr>
+        <w:tabs>
+          <w:tab w:val="num" w:pos="4320"/>
+        </w:tabs>
+        <w:ind w:left="4320" w:hanging="360"/>
+      </w:pPr>
+      <w:rPr>
+        <w:rFonts w:ascii="Wingdings" w:hAnsi="Wingdings" w:hint="default"/>
+        <w:sz w:val="20"/>
+      </w:rPr>
+    </w:lvl>
+    <w:lvl w:ilvl="6" w:tentative="1">
+      <w:start w:val="1"/>
+      <w:numFmt w:val="bullet"/>
+      <w:lvlText w:val=""/>
+      <w:lvlJc w:val="left"/>
+      <w:pPr>
+        <w:tabs>
+          <w:tab w:val="num" w:pos="5040"/>
+        </w:tabs>
+        <w:ind w:left="5040" w:hanging="360"/>
+      </w:pPr>
+      <w:rPr>
+        <w:rFonts w:ascii="Wingdings" w:hAnsi="Wingdings" w:hint="default"/>
+        <w:sz w:val="20"/>
+      </w:rPr>
+    </w:lvl>
+    <w:lvl w:ilvl="7" w:tentative="1">
+      <w:start w:val="1"/>
+      <w:numFmt w:val="bullet"/>
+      <w:lvlText w:val=""/>
+      <w:lvlJc w:val="left"/>
+      <w:pPr>
+        <w:tabs>
+          <w:tab w:val="num" w:pos="5760"/>
+        </w:tabs>
+        <w:ind w:left="5760" w:hanging="360"/>
+      </w:pPr>
+      <w:rPr>
+        <w:rFonts w:ascii="Wingdings" w:hAnsi="Wingdings" w:hint="default"/>
+        <w:sz w:val="20"/>
+      </w:rPr>
+    </w:lvl>
+    <w:lvl w:ilvl="8" w:tentative="1">
+      <w:start w:val="1"/>
+      <w:numFmt w:val="bullet"/>
+      <w:lvlText w:val=""/>
+      <w:lvlJc w:val="left"/>
+      <w:pPr>
+        <w:tabs>
+          <w:tab w:val="num" w:pos="6480"/>
+        </w:tabs>
+        <w:ind w:left="6480" w:hanging="360"/>
+      </w:pPr>
+      <w:rPr>
+        <w:rFonts w:ascii="Wingdings" w:hAnsi="Wingdings" w:hint="default"/>
+        <w:sz w:val="20"/>
+      </w:rPr>
+    </w:lvl>
+  </w:abstractNum>
+  <w:abstractNum w:abstractNumId="1" w15:restartNumberingAfterBreak="0">
+    <w:nsid w:val="3BC07049"/>
+    <w:multiLevelType w:val="multilevel"/>
+    <w:tmpl w:val="E08CF9A4"/>
+    <w:lvl w:ilvl="0">
+      <w:start w:val="1"/>
+      <w:numFmt w:val="bullet"/>
+      <w:lvlText w:val=""/>
+      <w:lvlJc w:val="left"/>
+      <w:pPr>
+        <w:tabs>
+          <w:tab w:val="num" w:pos="720"/>
+        </w:tabs>
+        <w:ind w:left="720" w:hanging="360"/>
+      </w:pPr>
+      <w:rPr>
+        <w:rFonts w:ascii="Symbol" w:hAnsi="Symbol" w:hint="default"/>
+        <w:sz w:val="20"/>
+      </w:rPr>
+    </w:lvl>
+    <w:lvl w:ilvl="1" w:tentative="1">
+      <w:start w:val="1"/>
+      <w:numFmt w:val="bullet"/>
+      <w:lvlText w:val="o"/>
+      <w:lvlJc w:val="left"/>
+      <w:pPr>
+        <w:tabs>
+          <w:tab w:val="num" w:pos="1440"/>
+        </w:tabs>
+        <w:ind w:left="1440" w:hanging="360"/>
+      </w:pPr>
+      <w:rPr>
+        <w:rFonts w:ascii="Courier New" w:hAnsi="Courier New" w:hint="default"/>
+        <w:sz w:val="20"/>
+      </w:rPr>
+    </w:lvl>
+    <w:lvl w:ilvl="2" w:tentative="1">
+      <w:start w:val="1"/>
+      <w:numFmt w:val="bullet"/>
+      <w:lvlText w:val=""/>
+      <w:lvlJc w:val="left"/>
+      <w:pPr>
+        <w:tabs>
+          <w:tab w:val="num" w:pos="2160"/>
+        </w:tabs>
+        <w:ind w:left="2160" w:hanging="360"/>
+      </w:pPr>
+      <w:rPr>
+        <w:rFonts w:ascii="Wingdings" w:hAnsi="Wingdings" w:hint="default"/>
+        <w:sz w:val="20"/>
+      </w:rPr>
+    </w:lvl>
+    <w:lvl w:ilvl="3" w:tentative="1">
+      <w:start w:val="1"/>
+      <w:numFmt w:val="bullet"/>
+      <w:lvlText w:val=""/>
+      <w:lvlJc w:val="left"/>
+      <w:pPr>
+        <w:tabs>
+          <w:tab w:val="num" w:pos="2880"/>
+        </w:tabs>
+        <w:ind w:left="2880" w:hanging="360"/>
+      </w:pPr>
+      <w:rPr>
+        <w:rFonts w:ascii="Wingdings" w:hAnsi="Wingdings" w:hint="default"/>
+        <w:sz w:val="20"/>
+      </w:rPr>
+    </w:lvl>
+    <w:lvl w:ilvl="4" w:tentative="1">
+      <w:start w:val="1"/>
+      <w:numFmt w:val="bullet"/>
+      <w:lvlText w:val=""/>
+      <w:lvlJc w:val="left"/>
+      <w:pPr>
+        <w:tabs>
+          <w:tab w:val="num" w:pos="3600"/>
+        </w:tabs>
+        <w:ind w:left="3600" w:hanging="360"/>
+      </w:pPr>
+      <w:rPr>
+        <w:rFonts w:ascii="Wingdings" w:hAnsi="Wingdings" w:hint="default"/>
+        <w:sz w:val="20"/>
+      </w:rPr>
+    </w:lvl>
+    <w:lvl w:ilvl="5" w:tentative="1">
+      <w:start w:val="1"/>
+      <w:numFmt w:val="bullet"/>
+      <w:lvlText w:val=""/>
+      <w:lvlJc w:val="left"/>
+      <w:pPr>
+        <w:tabs>
+          <w:tab w:val="num" w:pos="4320"/>
+        </w:tabs>
+        <w:ind w:left="4320" w:hanging="360"/>
+      </w:pPr>
+      <w:rPr>
+        <w:rFonts w:ascii="Wingdings" w:hAnsi="Wingdings" w:hint="default"/>
+        <w:sz w:val="20"/>
+      </w:rPr>
+    </w:lvl>
+    <w:lvl w:ilvl="6" w:tentative="1">
+      <w:start w:val="1"/>
+      <w:numFmt w:val="bullet"/>
+      <w:lvlText w:val=""/>
+      <w:lvlJc w:val="left"/>
+      <w:pPr>
+        <w:tabs>
+          <w:tab w:val="num" w:pos="5040"/>
+        </w:tabs>
+        <w:ind w:left="5040" w:hanging="360"/>
+      </w:pPr>
+      <w:rPr>
+        <w:rFonts w:ascii="Wingdings" w:hAnsi="Wingdings" w:hint="default"/>
+        <w:sz w:val="20"/>
+      </w:rPr>
+    </w:lvl>
+    <w:lvl w:ilvl="7" w:tentative="1">
+      <w:start w:val="1"/>
+      <w:numFmt w:val="bullet"/>
+      <w:lvlText w:val=""/>
+      <w:lvlJc w:val="left"/>
+      <w:pPr>
+        <w:tabs>
+          <w:tab w:val="num" w:pos="5760"/>
+        </w:tabs>
+        <w:ind w:left="5760" w:hanging="360"/>
+      </w:pPr>
+      <w:rPr>
+        <w:rFonts w:ascii="Wingdings" w:hAnsi="Wingdings" w:hint="default"/>
+        <w:sz w:val="20"/>
+      </w:rPr>
+    </w:lvl>
+    <w:lvl w:ilvl="8" w:tentative="1">
+      <w:start w:val="1"/>
+      <w:numFmt w:val="bullet"/>
+      <w:lvlText w:val=""/>
+      <w:lvlJc w:val="left"/>
+      <w:pPr>
+        <w:tabs>
+          <w:tab w:val="num" w:pos="6480"/>
+        </w:tabs>
+        <w:ind w:left="6480" w:hanging="360"/>
+      </w:pPr>
+      <w:rPr>
+        <w:rFonts w:ascii="Wingdings" w:hAnsi="Wingdings" w:hint="default"/>
+        <w:sz w:val="20"/>
+      </w:rPr>
+    </w:lvl>
+  </w:abstractNum>
+  <w:abstractNum w:abstractNumId="2" w15:restartNumberingAfterBreak="0">
+    <w:nsid w:val="3C892164"/>
+    <w:multiLevelType w:val="hybridMultilevel"/>
+    <w:tmpl w:val="444C87DA"/>
+    <w:lvl w:ilvl="0" w:tplc="04150001">
+      <w:start w:val="1"/>
+      <w:numFmt w:val="bullet"/>
+      <w:lvlText w:val=""/>
+      <w:lvlJc w:val="left"/>
+      <w:pPr>
+        <w:ind w:left="720" w:hanging="360"/>
+      </w:pPr>
+      <w:rPr>
+        <w:rFonts w:ascii="Symbol" w:hAnsi="Symbol" w:hint="default"/>
+      </w:rPr>
+    </w:lvl>
+    <w:lvl w:ilvl="1" w:tplc="04150003" w:tentative="1">
+      <w:start w:val="1"/>
+      <w:numFmt w:val="bullet"/>
+      <w:lvlText w:val="o"/>
+      <w:lvlJc w:val="left"/>
+      <w:pPr>
+        <w:ind w:left="1440" w:hanging="360"/>
+      </w:pPr>
+      <w:rPr>
+        <w:rFonts w:ascii="Courier New" w:hAnsi="Courier New" w:cs="Courier New" w:hint="default"/>
+      </w:rPr>
+    </w:lvl>
+    <w:lvl w:ilvl="2" w:tplc="04150005" w:tentative="1">
+      <w:start w:val="1"/>
+      <w:numFmt w:val="bullet"/>
+      <w:lvlText w:val=""/>
+      <w:lvlJc w:val="left"/>
+      <w:pPr>
+        <w:ind w:left="2160" w:hanging="360"/>
+      </w:pPr>
+      <w:rPr>
+        <w:rFonts w:ascii="Wingdings" w:hAnsi="Wingdings" w:hint="default"/>
+      </w:rPr>
+    </w:lvl>
+    <w:lvl w:ilvl="3" w:tplc="04150001" w:tentative="1">
+      <w:start w:val="1"/>
+      <w:numFmt w:val="bullet"/>
+      <w:lvlText w:val=""/>
+      <w:lvlJc w:val="left"/>
+      <w:pPr>
+        <w:ind w:left="2880" w:hanging="360"/>
+      </w:pPr>
+      <w:rPr>
+        <w:rFonts w:ascii="Symbol" w:hAnsi="Symbol" w:hint="default"/>
+      </w:rPr>
+    </w:lvl>
+    <w:lvl w:ilvl="4" w:tplc="04150003" w:tentative="1">
+      <w:start w:val="1"/>
+      <w:numFmt w:val="bullet"/>
+      <w:lvlText w:val="o"/>
+      <w:lvlJc w:val="left"/>
+      <w:pPr>
+        <w:ind w:left="3600" w:hanging="360"/>
+      </w:pPr>
+      <w:rPr>
+        <w:rFonts w:ascii="Courier New" w:hAnsi="Courier New" w:cs="Courier New" w:hint="default"/>
+      </w:rPr>
+    </w:lvl>
+    <w:lvl w:ilvl="5" w:tplc="04150005" w:tentative="1">
+      <w:start w:val="1"/>
+      <w:numFmt w:val="bullet"/>
+      <w:lvlText w:val=""/>
+      <w:lvlJc w:val="left"/>
+      <w:pPr>
+        <w:ind w:left="4320" w:hanging="360"/>
+      </w:pPr>
+      <w:rPr>
+        <w:rFonts w:ascii="Wingdings" w:hAnsi="Wingdings" w:hint="default"/>
+      </w:rPr>
+    </w:lvl>
+    <w:lvl w:ilvl="6" w:tplc="04150001" w:tentative="1">
+      <w:start w:val="1"/>
+      <w:numFmt w:val="bullet"/>
+      <w:lvlText w:val=""/>
+      <w:lvlJc w:val="left"/>
+      <w:pPr>
+        <w:ind w:left="5040" w:hanging="360"/>
+      </w:pPr>
+      <w:rPr>
+        <w:rFonts w:ascii="Symbol" w:hAnsi="Symbol" w:hint="default"/>
+      </w:rPr>
+    </w:lvl>
+    <w:lvl w:ilvl="7" w:tplc="04150003" w:tentative="1">
+      <w:start w:val="1"/>
+      <w:numFmt w:val="bullet"/>
+      <w:lvlText w:val="o"/>
+      <w:lvlJc w:val="left"/>
+      <w:pPr>
+        <w:ind w:left="5760" w:hanging="360"/>
+      </w:pPr>
+      <w:rPr>
+        <w:rFonts w:ascii="Courier New" w:hAnsi="Courier New" w:cs="Courier New" w:hint="default"/>
+      </w:rPr>
+    </w:lvl>
+    <w:lvl w:ilvl="8" w:tplc="04150005" w:tentative="1">
+      <w:start w:val="1"/>
+      <w:numFmt w:val="bullet"/>
+      <w:lvlText w:val=""/>
+      <w:lvlJc w:val="left"/>
+      <w:pPr>
+        <w:ind w:left="6480" w:hanging="360"/>
+      </w:pPr>
+      <w:rPr>
+        <w:rFonts w:ascii="Wingdings" w:hAnsi="Wingdings" w:hint="default"/>
+      </w:rPr>
+    </w:lvl>
+  </w:abstractNum>
+  <w:abstractNum w:abstractNumId="3" w15:restartNumberingAfterBreak="0">
     <w:nsid w:val="3D2E543F"/>
     <w:multiLevelType w:val="hybridMultilevel"/>
-    <w:tmpl w:val="6F8A60BA"/>
+    <w:tmpl w:val="CBDA1CEA"/>
     <w:lvl w:ilvl="0" w:tplc="04150001">
       <w:start w:val="1"/>
       <w:numFmt w:val="bullet"/>
@@ -1013,7 +2037,7 @@
       </w:rPr>
     </w:lvl>
   </w:abstractNum>
-  <w:abstractNum w:abstractNumId="1" w15:restartNumberingAfterBreak="0">
+  <w:abstractNum w:abstractNumId="4" w15:restartNumberingAfterBreak="0">
     <w:nsid w:val="432943D6"/>
     <w:multiLevelType w:val="hybridMultilevel"/>
     <w:tmpl w:val="70A4DF6A"/>
@@ -1126,7 +2150,7 @@
       </w:rPr>
     </w:lvl>
   </w:abstractNum>
-  <w:abstractNum w:abstractNumId="2" w15:restartNumberingAfterBreak="0">
+  <w:abstractNum w:abstractNumId="5" w15:restartNumberingAfterBreak="0">
     <w:nsid w:val="43E84C3A"/>
     <w:multiLevelType w:val="hybridMultilevel"/>
     <w:tmpl w:val="676610E4"/>
@@ -1239,7 +2263,454 @@
       </w:rPr>
     </w:lvl>
   </w:abstractNum>
-  <w:abstractNum w:abstractNumId="3" w15:restartNumberingAfterBreak="0">
+  <w:abstractNum w:abstractNumId="6" w15:restartNumberingAfterBreak="0">
+    <w:nsid w:val="59BB3113"/>
+    <w:multiLevelType w:val="multilevel"/>
+    <w:tmpl w:val="E1CABAE0"/>
+    <w:lvl w:ilvl="0">
+      <w:start w:val="1"/>
+      <w:numFmt w:val="bullet"/>
+      <w:lvlText w:val=""/>
+      <w:lvlJc w:val="left"/>
+      <w:pPr>
+        <w:tabs>
+          <w:tab w:val="num" w:pos="720"/>
+        </w:tabs>
+        <w:ind w:left="720" w:hanging="360"/>
+      </w:pPr>
+      <w:rPr>
+        <w:rFonts w:ascii="Symbol" w:hAnsi="Symbol" w:hint="default"/>
+        <w:sz w:val="20"/>
+      </w:rPr>
+    </w:lvl>
+    <w:lvl w:ilvl="1" w:tentative="1">
+      <w:start w:val="1"/>
+      <w:numFmt w:val="bullet"/>
+      <w:lvlText w:val="o"/>
+      <w:lvlJc w:val="left"/>
+      <w:pPr>
+        <w:tabs>
+          <w:tab w:val="num" w:pos="1440"/>
+        </w:tabs>
+        <w:ind w:left="1440" w:hanging="360"/>
+      </w:pPr>
+      <w:rPr>
+        <w:rFonts w:ascii="Courier New" w:hAnsi="Courier New" w:hint="default"/>
+        <w:sz w:val="20"/>
+      </w:rPr>
+    </w:lvl>
+    <w:lvl w:ilvl="2" w:tentative="1">
+      <w:start w:val="1"/>
+      <w:numFmt w:val="bullet"/>
+      <w:lvlText w:val=""/>
+      <w:lvlJc w:val="left"/>
+      <w:pPr>
+        <w:tabs>
+          <w:tab w:val="num" w:pos="2160"/>
+        </w:tabs>
+        <w:ind w:left="2160" w:hanging="360"/>
+      </w:pPr>
+      <w:rPr>
+        <w:rFonts w:ascii="Wingdings" w:hAnsi="Wingdings" w:hint="default"/>
+        <w:sz w:val="20"/>
+      </w:rPr>
+    </w:lvl>
+    <w:lvl w:ilvl="3" w:tentative="1">
+      <w:start w:val="1"/>
+      <w:numFmt w:val="bullet"/>
+      <w:lvlText w:val=""/>
+      <w:lvlJc w:val="left"/>
+      <w:pPr>
+        <w:tabs>
+          <w:tab w:val="num" w:pos="2880"/>
+        </w:tabs>
+        <w:ind w:left="2880" w:hanging="360"/>
+      </w:pPr>
+      <w:rPr>
+        <w:rFonts w:ascii="Wingdings" w:hAnsi="Wingdings" w:hint="default"/>
+        <w:sz w:val="20"/>
+      </w:rPr>
+    </w:lvl>
+    <w:lvl w:ilvl="4" w:tentative="1">
+      <w:start w:val="1"/>
+      <w:numFmt w:val="bullet"/>
+      <w:lvlText w:val=""/>
+      <w:lvlJc w:val="left"/>
+      <w:pPr>
+        <w:tabs>
+          <w:tab w:val="num" w:pos="3600"/>
+        </w:tabs>
+        <w:ind w:left="3600" w:hanging="360"/>
+      </w:pPr>
+      <w:rPr>
+        <w:rFonts w:ascii="Wingdings" w:hAnsi="Wingdings" w:hint="default"/>
+        <w:sz w:val="20"/>
+      </w:rPr>
+    </w:lvl>
+    <w:lvl w:ilvl="5" w:tentative="1">
+      <w:start w:val="1"/>
+      <w:numFmt w:val="bullet"/>
+      <w:lvlText w:val=""/>
+      <w:lvlJc w:val="left"/>
+      <w:pPr>
+        <w:tabs>
+          <w:tab w:val="num" w:pos="4320"/>
+        </w:tabs>
+        <w:ind w:left="4320" w:hanging="360"/>
+      </w:pPr>
+      <w:rPr>
+        <w:rFonts w:ascii="Wingdings" w:hAnsi="Wingdings" w:hint="default"/>
+        <w:sz w:val="20"/>
+      </w:rPr>
+    </w:lvl>
+    <w:lvl w:ilvl="6" w:tentative="1">
+      <w:start w:val="1"/>
+      <w:numFmt w:val="bullet"/>
+      <w:lvlText w:val=""/>
+      <w:lvlJc w:val="left"/>
+      <w:pPr>
+        <w:tabs>
+          <w:tab w:val="num" w:pos="5040"/>
+        </w:tabs>
+        <w:ind w:left="5040" w:hanging="360"/>
+      </w:pPr>
+      <w:rPr>
+        <w:rFonts w:ascii="Wingdings" w:hAnsi="Wingdings" w:hint="default"/>
+        <w:sz w:val="20"/>
+      </w:rPr>
+    </w:lvl>
+    <w:lvl w:ilvl="7" w:tentative="1">
+      <w:start w:val="1"/>
+      <w:numFmt w:val="bullet"/>
+      <w:lvlText w:val=""/>
+      <w:lvlJc w:val="left"/>
+      <w:pPr>
+        <w:tabs>
+          <w:tab w:val="num" w:pos="5760"/>
+        </w:tabs>
+        <w:ind w:left="5760" w:hanging="360"/>
+      </w:pPr>
+      <w:rPr>
+        <w:rFonts w:ascii="Wingdings" w:hAnsi="Wingdings" w:hint="default"/>
+        <w:sz w:val="20"/>
+      </w:rPr>
+    </w:lvl>
+    <w:lvl w:ilvl="8" w:tentative="1">
+      <w:start w:val="1"/>
+      <w:numFmt w:val="bullet"/>
+      <w:lvlText w:val=""/>
+      <w:lvlJc w:val="left"/>
+      <w:pPr>
+        <w:tabs>
+          <w:tab w:val="num" w:pos="6480"/>
+        </w:tabs>
+        <w:ind w:left="6480" w:hanging="360"/>
+      </w:pPr>
+      <w:rPr>
+        <w:rFonts w:ascii="Wingdings" w:hAnsi="Wingdings" w:hint="default"/>
+        <w:sz w:val="20"/>
+      </w:rPr>
+    </w:lvl>
+  </w:abstractNum>
+  <w:abstractNum w:abstractNumId="7" w15:restartNumberingAfterBreak="0">
+    <w:nsid w:val="5A7755F9"/>
+    <w:multiLevelType w:val="multilevel"/>
+    <w:tmpl w:val="F9105C2E"/>
+    <w:lvl w:ilvl="0">
+      <w:start w:val="1"/>
+      <w:numFmt w:val="bullet"/>
+      <w:lvlText w:val=""/>
+      <w:lvlJc w:val="left"/>
+      <w:pPr>
+        <w:tabs>
+          <w:tab w:val="num" w:pos="720"/>
+        </w:tabs>
+        <w:ind w:left="720" w:hanging="360"/>
+      </w:pPr>
+      <w:rPr>
+        <w:rFonts w:ascii="Symbol" w:hAnsi="Symbol" w:hint="default"/>
+        <w:sz w:val="20"/>
+      </w:rPr>
+    </w:lvl>
+    <w:lvl w:ilvl="1" w:tentative="1">
+      <w:start w:val="1"/>
+      <w:numFmt w:val="bullet"/>
+      <w:lvlText w:val="o"/>
+      <w:lvlJc w:val="left"/>
+      <w:pPr>
+        <w:tabs>
+          <w:tab w:val="num" w:pos="1440"/>
+        </w:tabs>
+        <w:ind w:left="1440" w:hanging="360"/>
+      </w:pPr>
+      <w:rPr>
+        <w:rFonts w:ascii="Courier New" w:hAnsi="Courier New" w:hint="default"/>
+        <w:sz w:val="20"/>
+      </w:rPr>
+    </w:lvl>
+    <w:lvl w:ilvl="2" w:tentative="1">
+      <w:start w:val="1"/>
+      <w:numFmt w:val="bullet"/>
+      <w:lvlText w:val=""/>
+      <w:lvlJc w:val="left"/>
+      <w:pPr>
+        <w:tabs>
+          <w:tab w:val="num" w:pos="2160"/>
+        </w:tabs>
+        <w:ind w:left="2160" w:hanging="360"/>
+      </w:pPr>
+      <w:rPr>
+        <w:rFonts w:ascii="Wingdings" w:hAnsi="Wingdings" w:hint="default"/>
+        <w:sz w:val="20"/>
+      </w:rPr>
+    </w:lvl>
+    <w:lvl w:ilvl="3" w:tentative="1">
+      <w:start w:val="1"/>
+      <w:numFmt w:val="bullet"/>
+      <w:lvlText w:val=""/>
+      <w:lvlJc w:val="left"/>
+      <w:pPr>
+        <w:tabs>
+          <w:tab w:val="num" w:pos="2880"/>
+        </w:tabs>
+        <w:ind w:left="2880" w:hanging="360"/>
+      </w:pPr>
+      <w:rPr>
+        <w:rFonts w:ascii="Wingdings" w:hAnsi="Wingdings" w:hint="default"/>
+        <w:sz w:val="20"/>
+      </w:rPr>
+    </w:lvl>
+    <w:lvl w:ilvl="4" w:tentative="1">
+      <w:start w:val="1"/>
+      <w:numFmt w:val="bullet"/>
+      <w:lvlText w:val=""/>
+      <w:lvlJc w:val="left"/>
+      <w:pPr>
+        <w:tabs>
+          <w:tab w:val="num" w:pos="3600"/>
+        </w:tabs>
+        <w:ind w:left="3600" w:hanging="360"/>
+      </w:pPr>
+      <w:rPr>
+        <w:rFonts w:ascii="Wingdings" w:hAnsi="Wingdings" w:hint="default"/>
+        <w:sz w:val="20"/>
+      </w:rPr>
+    </w:lvl>
+    <w:lvl w:ilvl="5" w:tentative="1">
+      <w:start w:val="1"/>
+      <w:numFmt w:val="bullet"/>
+      <w:lvlText w:val=""/>
+      <w:lvlJc w:val="left"/>
+      <w:pPr>
+        <w:tabs>
+          <w:tab w:val="num" w:pos="4320"/>
+        </w:tabs>
+        <w:ind w:left="4320" w:hanging="360"/>
+      </w:pPr>
+      <w:rPr>
+        <w:rFonts w:ascii="Wingdings" w:hAnsi="Wingdings" w:hint="default"/>
+        <w:sz w:val="20"/>
+      </w:rPr>
+    </w:lvl>
+    <w:lvl w:ilvl="6" w:tentative="1">
+      <w:start w:val="1"/>
+      <w:numFmt w:val="bullet"/>
+      <w:lvlText w:val=""/>
+      <w:lvlJc w:val="left"/>
+      <w:pPr>
+        <w:tabs>
+          <w:tab w:val="num" w:pos="5040"/>
+        </w:tabs>
+        <w:ind w:left="5040" w:hanging="360"/>
+      </w:pPr>
+      <w:rPr>
+        <w:rFonts w:ascii="Wingdings" w:hAnsi="Wingdings" w:hint="default"/>
+        <w:sz w:val="20"/>
+      </w:rPr>
+    </w:lvl>
+    <w:lvl w:ilvl="7" w:tentative="1">
+      <w:start w:val="1"/>
+      <w:numFmt w:val="bullet"/>
+      <w:lvlText w:val=""/>
+      <w:lvlJc w:val="left"/>
+      <w:pPr>
+        <w:tabs>
+          <w:tab w:val="num" w:pos="5760"/>
+        </w:tabs>
+        <w:ind w:left="5760" w:hanging="360"/>
+      </w:pPr>
+      <w:rPr>
+        <w:rFonts w:ascii="Wingdings" w:hAnsi="Wingdings" w:hint="default"/>
+        <w:sz w:val="20"/>
+      </w:rPr>
+    </w:lvl>
+    <w:lvl w:ilvl="8" w:tentative="1">
+      <w:start w:val="1"/>
+      <w:numFmt w:val="bullet"/>
+      <w:lvlText w:val=""/>
+      <w:lvlJc w:val="left"/>
+      <w:pPr>
+        <w:tabs>
+          <w:tab w:val="num" w:pos="6480"/>
+        </w:tabs>
+        <w:ind w:left="6480" w:hanging="360"/>
+      </w:pPr>
+      <w:rPr>
+        <w:rFonts w:ascii="Wingdings" w:hAnsi="Wingdings" w:hint="default"/>
+        <w:sz w:val="20"/>
+      </w:rPr>
+    </w:lvl>
+  </w:abstractNum>
+  <w:abstractNum w:abstractNumId="8" w15:restartNumberingAfterBreak="0">
+    <w:nsid w:val="601D7E3A"/>
+    <w:multiLevelType w:val="multilevel"/>
+    <w:tmpl w:val="7B701BFC"/>
+    <w:lvl w:ilvl="0">
+      <w:start w:val="1"/>
+      <w:numFmt w:val="bullet"/>
+      <w:lvlText w:val=""/>
+      <w:lvlJc w:val="left"/>
+      <w:pPr>
+        <w:tabs>
+          <w:tab w:val="num" w:pos="720"/>
+        </w:tabs>
+        <w:ind w:left="720" w:hanging="360"/>
+      </w:pPr>
+      <w:rPr>
+        <w:rFonts w:ascii="Symbol" w:hAnsi="Symbol" w:hint="default"/>
+        <w:sz w:val="20"/>
+      </w:rPr>
+    </w:lvl>
+    <w:lvl w:ilvl="1" w:tentative="1">
+      <w:start w:val="1"/>
+      <w:numFmt w:val="bullet"/>
+      <w:lvlText w:val="o"/>
+      <w:lvlJc w:val="left"/>
+      <w:pPr>
+        <w:tabs>
+          <w:tab w:val="num" w:pos="1440"/>
+        </w:tabs>
+        <w:ind w:left="1440" w:hanging="360"/>
+      </w:pPr>
+      <w:rPr>
+        <w:rFonts w:ascii="Courier New" w:hAnsi="Courier New" w:hint="default"/>
+        <w:sz w:val="20"/>
+      </w:rPr>
+    </w:lvl>
+    <w:lvl w:ilvl="2" w:tentative="1">
+      <w:start w:val="1"/>
+      <w:numFmt w:val="bullet"/>
+      <w:lvlText w:val=""/>
+      <w:lvlJc w:val="left"/>
+      <w:pPr>
+        <w:tabs>
+          <w:tab w:val="num" w:pos="2160"/>
+        </w:tabs>
+        <w:ind w:left="2160" w:hanging="360"/>
+      </w:pPr>
+      <w:rPr>
+        <w:rFonts w:ascii="Wingdings" w:hAnsi="Wingdings" w:hint="default"/>
+        <w:sz w:val="20"/>
+      </w:rPr>
+    </w:lvl>
+    <w:lvl w:ilvl="3" w:tentative="1">
+      <w:start w:val="1"/>
+      <w:numFmt w:val="bullet"/>
+      <w:lvlText w:val=""/>
+      <w:lvlJc w:val="left"/>
+      <w:pPr>
+        <w:tabs>
+          <w:tab w:val="num" w:pos="2880"/>
+        </w:tabs>
+        <w:ind w:left="2880" w:hanging="360"/>
+      </w:pPr>
+      <w:rPr>
+        <w:rFonts w:ascii="Wingdings" w:hAnsi="Wingdings" w:hint="default"/>
+        <w:sz w:val="20"/>
+      </w:rPr>
+    </w:lvl>
+    <w:lvl w:ilvl="4" w:tentative="1">
+      <w:start w:val="1"/>
+      <w:numFmt w:val="bullet"/>
+      <w:lvlText w:val=""/>
+      <w:lvlJc w:val="left"/>
+      <w:pPr>
+        <w:tabs>
+          <w:tab w:val="num" w:pos="3600"/>
+        </w:tabs>
+        <w:ind w:left="3600" w:hanging="360"/>
+      </w:pPr>
+      <w:rPr>
+        <w:rFonts w:ascii="Wingdings" w:hAnsi="Wingdings" w:hint="default"/>
+        <w:sz w:val="20"/>
+      </w:rPr>
+    </w:lvl>
+    <w:lvl w:ilvl="5" w:tentative="1">
+      <w:start w:val="1"/>
+      <w:numFmt w:val="bullet"/>
+      <w:lvlText w:val=""/>
+      <w:lvlJc w:val="left"/>
+      <w:pPr>
+        <w:tabs>
+          <w:tab w:val="num" w:pos="4320"/>
+        </w:tabs>
+        <w:ind w:left="4320" w:hanging="360"/>
+      </w:pPr>
+      <w:rPr>
+        <w:rFonts w:ascii="Wingdings" w:hAnsi="Wingdings" w:hint="default"/>
+        <w:sz w:val="20"/>
+      </w:rPr>
+    </w:lvl>
+    <w:lvl w:ilvl="6" w:tentative="1">
+      <w:start w:val="1"/>
+      <w:numFmt w:val="bullet"/>
+      <w:lvlText w:val=""/>
+      <w:lvlJc w:val="left"/>
+      <w:pPr>
+        <w:tabs>
+          <w:tab w:val="num" w:pos="5040"/>
+        </w:tabs>
+        <w:ind w:left="5040" w:hanging="360"/>
+      </w:pPr>
+      <w:rPr>
+        <w:rFonts w:ascii="Wingdings" w:hAnsi="Wingdings" w:hint="default"/>
+        <w:sz w:val="20"/>
+      </w:rPr>
+    </w:lvl>
+    <w:lvl w:ilvl="7" w:tentative="1">
+      <w:start w:val="1"/>
+      <w:numFmt w:val="bullet"/>
+      <w:lvlText w:val=""/>
+      <w:lvlJc w:val="left"/>
+      <w:pPr>
+        <w:tabs>
+          <w:tab w:val="num" w:pos="5760"/>
+        </w:tabs>
+        <w:ind w:left="5760" w:hanging="360"/>
+      </w:pPr>
+      <w:rPr>
+        <w:rFonts w:ascii="Wingdings" w:hAnsi="Wingdings" w:hint="default"/>
+        <w:sz w:val="20"/>
+      </w:rPr>
+    </w:lvl>
+    <w:lvl w:ilvl="8" w:tentative="1">
+      <w:start w:val="1"/>
+      <w:numFmt w:val="bullet"/>
+      <w:lvlText w:val=""/>
+      <w:lvlJc w:val="left"/>
+      <w:pPr>
+        <w:tabs>
+          <w:tab w:val="num" w:pos="6480"/>
+        </w:tabs>
+        <w:ind w:left="6480" w:hanging="360"/>
+      </w:pPr>
+      <w:rPr>
+        <w:rFonts w:ascii="Wingdings" w:hAnsi="Wingdings" w:hint="default"/>
+        <w:sz w:val="20"/>
+      </w:rPr>
+    </w:lvl>
+  </w:abstractNum>
+  <w:abstractNum w:abstractNumId="9" w15:restartNumberingAfterBreak="0">
     <w:nsid w:val="6C997D73"/>
     <w:multiLevelType w:val="hybridMultilevel"/>
     <w:tmpl w:val="D7BCF2C2"/>
@@ -1353,16 +2824,34 @@
     </w:lvl>
   </w:abstractNum>
   <w:num w:numId="1" w16cid:durableId="776414071">
+    <w:abstractNumId w:val="5"/>
+  </w:num>
+  <w:num w:numId="2" w16cid:durableId="38359097">
+    <w:abstractNumId w:val="9"/>
+  </w:num>
+  <w:num w:numId="3" w16cid:durableId="1292173773">
+    <w:abstractNumId w:val="4"/>
+  </w:num>
+  <w:num w:numId="4" w16cid:durableId="802574622">
+    <w:abstractNumId w:val="3"/>
+  </w:num>
+  <w:num w:numId="5" w16cid:durableId="1695768937">
     <w:abstractNumId w:val="2"/>
   </w:num>
-  <w:num w:numId="2" w16cid:durableId="38359097">
-    <w:abstractNumId w:val="3"/>
+  <w:num w:numId="6" w16cid:durableId="68818276">
+    <w:abstractNumId w:val="0"/>
   </w:num>
-  <w:num w:numId="3" w16cid:durableId="1292173773">
+  <w:num w:numId="7" w16cid:durableId="1956672521">
+    <w:abstractNumId w:val="7"/>
+  </w:num>
+  <w:num w:numId="8" w16cid:durableId="1333291450">
     <w:abstractNumId w:val="1"/>
   </w:num>
-  <w:num w:numId="4" w16cid:durableId="802574622">
-    <w:abstractNumId w:val="0"/>
+  <w:num w:numId="9" w16cid:durableId="2117601745">
+    <w:abstractNumId w:val="8"/>
+  </w:num>
+  <w:num w:numId="10" w16cid:durableId="1419251668">
+    <w:abstractNumId w:val="6"/>
   </w:num>
 </w:numbering>
 </file>
@@ -1971,7 +3460,6 @@
   <w:style w:type="character" w:default="1" w:styleId="Domylnaczcionkaakapitu">
     <w:name w:val="Default Paragraph Font"/>
     <w:uiPriority w:val="1"/>
-    <w:semiHidden/>
     <w:unhideWhenUsed/>
   </w:style>
   <w:style w:type="table" w:default="1" w:styleId="Standardowy">

</xml_diff>